<commit_message>
act 2-1 explanation and such
</commit_message>
<xml_diff>
--- a/Art Refs/dialog drafts 2.docx
+++ b/Art Refs/dialog drafts 2.docx
@@ -78,110 +78,149 @@
       <w:r>
         <w:t>-</w:t>
       </w:r>
+      <w:r>
+        <w:t>net)</w:t>
+      </w:r>
+      <w:r>
+        <w:t>, and acceleration</w:t>
+      </w:r>
+      <w:r>
+        <w:t xml:space="preserve"> (A)</w:t>
+      </w:r>
+      <w:r>
+        <w:t>.</w:t>
+      </w:r>
+      <w:r>
+        <w:t xml:space="preserve"> Where mass is kilograms</w:t>
+      </w:r>
+      <w:r>
+        <w:t xml:space="preserve"> (kg)</w:t>
+      </w:r>
+      <w:r>
+        <w:t>, distance is meters</w:t>
+      </w:r>
+      <w:r>
+        <w:t xml:space="preserve"> (m)</w:t>
+      </w:r>
+      <w:r>
+        <w:t>, and time is seconds</w:t>
+      </w:r>
+      <w:r>
+        <w:t xml:space="preserve"> (s)</w:t>
+      </w:r>
+      <w:r>
+        <w:t>.</w:t>
+      </w:r>
+    </w:p>
+    <w:p>
+      <w:r>
+        <w:t xml:space="preserve">As you can see, </w:t>
+      </w:r>
+      <w:r>
+        <w:t>t</w:t>
+      </w:r>
+      <w:r>
+        <w:t>h</w:t>
+      </w:r>
+      <w:r>
+        <w:t>e</w:t>
+      </w:r>
+      <w:r>
+        <w:t xml:space="preserve"> more the mass</w:t>
+      </w:r>
+      <w:r>
+        <w:t xml:space="preserve"> the object have</w:t>
+      </w:r>
+      <w:r>
+        <w:t xml:space="preserve">, the less </w:t>
+      </w:r>
+      <w:r>
+        <w:t xml:space="preserve">it will </w:t>
+      </w:r>
+      <w:r>
+        <w:t>accelerat</w:t>
+      </w:r>
+      <w:r>
+        <w:t>e</w:t>
+      </w:r>
+      <w:r>
+        <w:t xml:space="preserve"> from the net force</w:t>
+      </w:r>
+      <w:r>
+        <w:t>.</w:t>
+      </w:r>
+    </w:p>
+    <w:p>
+      <w:r>
+        <w:t>(hide equation) (hide title)</w:t>
+      </w:r>
+    </w:p>
+    <w:p>
+      <w:r>
+        <w:t>(show axis</w:t>
+      </w:r>
+      <w:r>
+        <w:t>: force, acceleration, velocity</w:t>
+      </w:r>
+      <w:r>
+        <w:t>)</w:t>
+      </w:r>
+    </w:p>
+    <w:p>
+      <w:r>
+        <w:t>Note that: force, acceleration, and velocity are all vectors.  This means that they have a direction, and a magnitude.</w:t>
+      </w:r>
+      <w:r>
+        <w:t xml:space="preserve"> </w:t>
+      </w:r>
+    </w:p>
+    <w:p>
+      <w:r>
+        <w:t xml:space="preserve">Now let’s </w:t>
+      </w:r>
+      <w:r>
+        <w:t>see this in action!</w:t>
+      </w:r>
+    </w:p>
+    <w:p>
+      <w:r>
+        <w:t>(hide axis)</w:t>
+      </w:r>
+    </w:p>
+    <w:p>
+      <w:r>
+        <w:t>(knight enters)</w:t>
+      </w:r>
+    </w:p>
+    <w:p>
+      <w:r>
+        <w:t xml:space="preserve">A </w:t>
+      </w:r>
+      <w:r>
+        <w:t>b</w:t>
+      </w:r>
+      <w:r>
+        <w:t xml:space="preserve">rave </w:t>
+      </w:r>
+      <w:r>
+        <w:t xml:space="preserve">sir </w:t>
+      </w:r>
+      <w:r>
+        <w:t xml:space="preserve">knight </w:t>
+      </w:r>
+      <w:r>
+        <w:t>has</w:t>
+      </w:r>
+      <w:r>
+        <w:t xml:space="preserve"> brought us a wheel to demonstrate. </w:t>
+      </w:r>
+      <w:r>
+        <w:t xml:space="preserve">The wheel is enchanted with magical trails to </w:t>
+      </w:r>
       <w:bookmarkStart w:id="0" w:name="_GoBack"/>
       <w:bookmarkEnd w:id="0"/>
       <w:r>
-        <w:t>net)</w:t>
-      </w:r>
-      <w:r>
-        <w:t>, and acceleration</w:t>
-      </w:r>
-      <w:r>
-        <w:t xml:space="preserve"> (A)</w:t>
-      </w:r>
-      <w:r>
-        <w:t>.</w:t>
-      </w:r>
-      <w:r>
-        <w:t xml:space="preserve"> Where mass is kilograms, distance is meters, and time is seconds.</w:t>
-      </w:r>
-    </w:p>
-    <w:p>
-      <w:r>
-        <w:t xml:space="preserve">As you can see, </w:t>
-      </w:r>
-      <w:r>
-        <w:t>t</w:t>
-      </w:r>
-      <w:r>
-        <w:t>h</w:t>
-      </w:r>
-      <w:r>
-        <w:t>e</w:t>
-      </w:r>
-      <w:r>
-        <w:t xml:space="preserve"> more the mass</w:t>
-      </w:r>
-      <w:r>
-        <w:t xml:space="preserve"> the object have</w:t>
-      </w:r>
-      <w:r>
-        <w:t xml:space="preserve">, the less </w:t>
-      </w:r>
-      <w:r>
-        <w:t xml:space="preserve">it will </w:t>
-      </w:r>
-      <w:r>
-        <w:t>accelerat</w:t>
-      </w:r>
-      <w:r>
-        <w:t>e due to the net force</w:t>
-      </w:r>
-      <w:r>
-        <w:t>.</w:t>
-      </w:r>
-    </w:p>
-    <w:p>
-      <w:r>
-        <w:t>(show axis</w:t>
-      </w:r>
-      <w:r>
-        <w:t>: force, acceleration, velocity</w:t>
-      </w:r>
-      <w:r>
-        <w:t>)</w:t>
-      </w:r>
-    </w:p>
-    <w:p>
-      <w:r>
-        <w:t>Note that: force, acceleration, and velocity are all vectors.  This means that they have a direction, and a magnitude.</w:t>
-      </w:r>
-    </w:p>
-    <w:p/>
-    <w:p>
-      <w:r>
-        <w:t xml:space="preserve">Now let’s put this into practice, and see </w:t>
-      </w:r>
-      <w:r>
-        <w:t xml:space="preserve">how </w:t>
-      </w:r>
-      <w:r>
-        <w:t>it all works.</w:t>
-      </w:r>
-    </w:p>
-    <w:p>
-      <w:r>
-        <w:t>(knight enters)</w:t>
-      </w:r>
-    </w:p>
-    <w:p>
-      <w:r>
-        <w:t xml:space="preserve">Brave knight sera have brought us a wheel to demonstrate. </w:t>
-      </w:r>
-      <w:r>
-        <w:t>The wheel is enchanted with magical tra</w:t>
-      </w:r>
-      <w:r>
-        <w:t>ils</w:t>
-      </w:r>
-      <w:r>
-        <w:t xml:space="preserve"> </w:t>
-      </w:r>
-      <w:r>
-        <w:t>to</w:t>
-      </w:r>
-      <w:r>
-        <w:t xml:space="preserve"> allow us to observe its motion.</w:t>
+        <w:t>allow us to observe its motion.</w:t>
       </w:r>
     </w:p>
     <w:p>
@@ -247,7 +286,19 @@
     </w:p>
     <w:p>
       <w:r>
-        <w:t>Here we can see the trails downward. From here, we can observe that the only force acting on the wheel is gravity.</w:t>
+        <w:t xml:space="preserve">Here we can see the trails </w:t>
+      </w:r>
+      <w:r>
+        <w:t xml:space="preserve">go </w:t>
+      </w:r>
+      <w:r>
+        <w:t xml:space="preserve">down. From here we can observe that the only force acting on the wheel is </w:t>
+      </w:r>
+      <w:r>
+        <w:t xml:space="preserve">the </w:t>
+      </w:r>
+      <w:r>
+        <w:t>gravity.</w:t>
       </w:r>
     </w:p>
     <w:p>
@@ -295,7 +346,13 @@
     </w:p>
     <w:p>
       <w:r>
-        <w:t>The nefarious goblins have appeared out of thin air! They are surely up to no good. Get rid of them using the wheel!</w:t>
+        <w:t xml:space="preserve">The nefarious goblins have appeared out of thin air! They are surely up to no good. Get rid of them </w:t>
+      </w:r>
+      <w:r>
+        <w:t>by using the wheel</w:t>
+      </w:r>
+      <w:r>
+        <w:t>!</w:t>
       </w:r>
     </w:p>
     <w:p/>

</xml_diff>

<commit_message>
act 2-1 explanations implemented
</commit_message>
<xml_diff>
--- a/Art Refs/dialog drafts 2.docx
+++ b/Art Refs/dialog drafts 2.docx
@@ -114,40 +114,13 @@
     </w:p>
     <w:p>
       <w:r>
-        <w:t xml:space="preserve">As you can see, </w:t>
-      </w:r>
-      <w:r>
-        <w:t>t</w:t>
-      </w:r>
-      <w:r>
-        <w:t>h</w:t>
-      </w:r>
-      <w:r>
-        <w:t>e</w:t>
-      </w:r>
-      <w:r>
-        <w:t xml:space="preserve"> more the mass</w:t>
-      </w:r>
-      <w:r>
-        <w:t xml:space="preserve"> the object have</w:t>
-      </w:r>
-      <w:r>
-        <w:t xml:space="preserve">, the less </w:t>
-      </w:r>
-      <w:r>
-        <w:t xml:space="preserve">it will </w:t>
-      </w:r>
-      <w:r>
-        <w:t>accelerat</w:t>
-      </w:r>
-      <w:r>
-        <w:t>e</w:t>
-      </w:r>
-      <w:r>
-        <w:t xml:space="preserve"> from the net force</w:t>
-      </w:r>
-      <w:r>
-        <w:t>.</w:t>
+        <w:t xml:space="preserve">As you can see, the more mass an object </w:t>
+      </w:r>
+      <w:r>
+        <w:t>has</w:t>
+      </w:r>
+      <w:r>
+        <w:t>, the less it will accelerate from the net force.</w:t>
       </w:r>
     </w:p>
     <w:p>
@@ -176,10 +149,10 @@
     </w:p>
     <w:p>
       <w:r>
-        <w:t xml:space="preserve">Now let’s </w:t>
-      </w:r>
-      <w:r>
-        <w:t>see this in action!</w:t>
+        <w:t>A vector is composed of a value for each axis. In our case, the x and y values. These values can also tell us the direction, and the magnitude (for example: speed).</w:t>
+      </w:r>
+      <w:r>
+        <w:t xml:space="preserve"> </w:t>
       </w:r>
     </w:p>
     <w:p>
@@ -215,48 +188,63 @@
         <w:t xml:space="preserve"> brought us a wheel to demonstrate. </w:t>
       </w:r>
       <w:r>
-        <w:t xml:space="preserve">The wheel is enchanted with magical trails to </w:t>
+        <w:t>The wheel is enchanted with magical trails to allow us to observe its motion.</w:t>
+      </w:r>
+    </w:p>
+    <w:p>
+      <w:r>
+        <w:t>(</w:t>
+      </w:r>
+      <w:r>
+        <w:t>Show as pop-up pointing to LAUNCH button:</w:t>
+      </w:r>
+      <w:r>
+        <w:t>)</w:t>
+      </w:r>
+      <w:r>
+        <w:br/>
+        <w:t>Press LAUNCH to begin.</w:t>
+      </w:r>
+    </w:p>
+    <w:p>
+      <w:r>
+        <w:t>(wait to finish)</w:t>
+      </w:r>
+    </w:p>
+    <w:p>
+      <w:r>
+        <w:t>(display highlight on the trail during push)</w:t>
+      </w:r>
+    </w:p>
+    <w:p>
+      <w:r>
+        <w:t>Observe how each trail’s distance start</w:t>
+      </w:r>
+      <w:r>
+        <w:t>s</w:t>
+      </w:r>
+      <w:r>
+        <w:t xml:space="preserve"> to increase around this area. This shows us the force being applied to the wheel.</w:t>
+      </w:r>
+    </w:p>
+    <w:p>
+      <w:r>
+        <w:t>(hide highlight)</w:t>
+      </w:r>
+    </w:p>
+    <w:p>
+      <w:r>
+        <w:t>(display highlight on the trail after push, and before the cliff)</w:t>
+      </w:r>
+    </w:p>
+    <w:p>
+      <w:r>
+        <w:t>Around here</w:t>
       </w:r>
       <w:bookmarkStart w:id="0" w:name="_GoBack"/>
       <w:bookmarkEnd w:id="0"/>
       <w:r>
-        <w:t>allow us to observe its motion.</w:t>
-      </w:r>
-    </w:p>
-    <w:p>
-      <w:r>
-        <w:t>(</w:t>
-      </w:r>
-      <w:r>
-        <w:t>Show as pop-up pointing to LAUNCH button:</w:t>
-      </w:r>
-      <w:r>
-        <w:t>)</w:t>
-      </w:r>
-      <w:r>
-        <w:br/>
-        <w:t>Press LAUNCH to begin.</w:t>
-      </w:r>
-    </w:p>
-    <w:p>
-      <w:r>
-        <w:t>(wait to finish)</w:t>
-      </w:r>
-    </w:p>
-    <w:p>
-      <w:r>
-        <w:t>(display highlight on the trail during push)</w:t>
-      </w:r>
-    </w:p>
-    <w:p>
-      <w:r>
-        <w:t>Observe how each trail’s distance start</w:t>
-      </w:r>
-      <w:r>
-        <w:t>s</w:t>
-      </w:r>
-      <w:r>
-        <w:t xml:space="preserve"> to increase around this area. This shows us the force being applied to the wheel.</w:t>
+        <w:t>, the distance between each trail is the same. This tells us that the net force on the wheel equals zero.</w:t>
       </w:r>
     </w:p>
     <w:p>
@@ -266,56 +254,27 @@
     </w:p>
     <w:p>
       <w:r>
-        <w:t>(display highlight on the trail after push, and before the cliff)</w:t>
-      </w:r>
-    </w:p>
-    <w:p>
-      <w:r>
-        <w:t>Now around this area, the distance between each trail is the same. This tells us that the net force on the wheel equals zero.</w:t>
-      </w:r>
-    </w:p>
-    <w:p>
-      <w:r>
+        <w:t>(display highlight around the fall area)</w:t>
+      </w:r>
+    </w:p>
+    <w:p>
+      <w:r>
+        <w:t>At this point the trails are going down. We can observe that the only force acting on the wheel is the gravity.</w:t>
+      </w:r>
+    </w:p>
+    <w:p>
+      <w:r>
+        <w:lastRenderedPageBreak/>
         <w:t>(hide highlight)</w:t>
       </w:r>
     </w:p>
     <w:p>
       <w:r>
-        <w:t>(display highlight around the fall area)</w:t>
-      </w:r>
-    </w:p>
-    <w:p>
-      <w:r>
-        <w:t xml:space="preserve">Here we can see the trails </w:t>
-      </w:r>
-      <w:r>
-        <w:t xml:space="preserve">go </w:t>
-      </w:r>
-      <w:r>
-        <w:t xml:space="preserve">down. From here we can observe that the only force acting on the wheel is </w:t>
-      </w:r>
-      <w:r>
-        <w:t xml:space="preserve">the </w:t>
-      </w:r>
-      <w:r>
-        <w:t>gravity.</w:t>
-      </w:r>
-    </w:p>
-    <w:p>
-      <w:r>
-        <w:t>(hide highlight)</w:t>
-      </w:r>
-    </w:p>
-    <w:p>
-      <w:r>
-        <w:lastRenderedPageBreak/>
         <w:t xml:space="preserve">(enable graph button, </w:t>
       </w:r>
-      <w:proofErr w:type="gramStart"/>
-      <w:r>
-        <w:t>Show</w:t>
-      </w:r>
-      <w:proofErr w:type="gramEnd"/>
+      <w:r>
+        <w:t>show</w:t>
+      </w:r>
       <w:r>
         <w:t xml:space="preserve"> pop-up on it:)</w:t>
       </w:r>

</xml_diff>

<commit_message>
some tweaks to act 2-1, wrap up act 2-1
</commit_message>
<xml_diff>
--- a/Art Refs/dialog drafts 2.docx
+++ b/Art Refs/dialog drafts 2.docx
@@ -114,13 +114,7 @@
     </w:p>
     <w:p>
       <w:r>
-        <w:t xml:space="preserve">As you can see, the more mass an object </w:t>
-      </w:r>
-      <w:r>
-        <w:t>has</w:t>
-      </w:r>
-      <w:r>
-        <w:t>, the less it will accelerate from the net force.</w:t>
+        <w:t>As you can see, the more mass an object has, the less it will accelerate from the net force.</w:t>
       </w:r>
     </w:p>
     <w:p>
@@ -149,10 +143,7 @@
     </w:p>
     <w:p>
       <w:r>
-        <w:t>A vector is composed of a value for each axis. In our case, the x and y values. These values can also tell us the direction, and the magnitude (for example: speed).</w:t>
-      </w:r>
-      <w:r>
-        <w:t xml:space="preserve"> </w:t>
+        <w:t xml:space="preserve">A vector is composed of a value for each axis. In our case, the x and y values. These values can also tell us the direction, and the magnitude. </w:t>
       </w:r>
     </w:p>
     <w:p>
@@ -218,33 +209,78 @@
     </w:p>
     <w:p>
       <w:r>
-        <w:t>Observe how each trail’s distance start</w:t>
-      </w:r>
-      <w:r>
-        <w:t>s</w:t>
-      </w:r>
-      <w:r>
-        <w:t xml:space="preserve"> to increase around this area. This shows us the force being applied to the wheel.</w:t>
+        <w:t>T</w:t>
+      </w:r>
+      <w:r>
+        <w:t>h</w:t>
+      </w:r>
+      <w:r>
+        <w:t>e first few trails</w:t>
+      </w:r>
+      <w:r>
+        <w:t xml:space="preserve"> </w:t>
+      </w:r>
+      <w:r>
+        <w:t>are</w:t>
+      </w:r>
+      <w:r>
+        <w:t xml:space="preserve"> </w:t>
+      </w:r>
+      <w:r>
+        <w:t>where the knight was pushing</w:t>
+      </w:r>
+      <w:r>
+        <w:t xml:space="preserve"> the wheel.</w:t>
+      </w:r>
+      <w:r>
+        <w:t xml:space="preserve"> You can see that t</w:t>
+      </w:r>
+      <w:r>
+        <w:t xml:space="preserve">he distance between </w:t>
+      </w:r>
+      <w:r>
+        <w:t>them</w:t>
+      </w:r>
+      <w:r>
+        <w:t xml:space="preserve"> are increasing.</w:t>
       </w:r>
     </w:p>
     <w:p>
       <w:r>
         <w:t>(hide highlight)</w:t>
-      </w:r>
-    </w:p>
-    <w:p>
-      <w:r>
-        <w:t>(display highlight on the trail after push, and before the cliff)</w:t>
-      </w:r>
-    </w:p>
-    <w:p>
-      <w:r>
-        <w:t>Around here</w:t>
       </w:r>
       <w:bookmarkStart w:id="0" w:name="_GoBack"/>
       <w:bookmarkEnd w:id="0"/>
-      <w:r>
-        <w:t>, the distance between each trail is the same. This tells us that the net force on the wheel equals zero.</w:t>
+    </w:p>
+    <w:p>
+      <w:r>
+        <w:t>(display highlight on the trail after push, and before the cliff)</w:t>
+      </w:r>
+    </w:p>
+    <w:p>
+      <w:r>
+        <w:t>At this point,</w:t>
+      </w:r>
+      <w:r>
+        <w:t xml:space="preserve"> the distance between each trail is </w:t>
+      </w:r>
+      <w:r>
+        <w:t>equal</w:t>
+      </w:r>
+      <w:r>
+        <w:t xml:space="preserve">. This </w:t>
+      </w:r>
+      <w:r>
+        <w:t>means</w:t>
+      </w:r>
+      <w:r>
+        <w:t xml:space="preserve"> that the net force </w:t>
+      </w:r>
+      <w:r>
+        <w:t>acting on</w:t>
+      </w:r>
+      <w:r>
+        <w:t xml:space="preserve"> the wheel equals zero.</w:t>
       </w:r>
     </w:p>
     <w:p>
@@ -259,17 +295,26 @@
     </w:p>
     <w:p>
       <w:r>
-        <w:t>At this point the trails are going down. We can observe that the only force acting on the wheel is the gravity.</w:t>
+        <w:t>The</w:t>
+      </w:r>
+      <w:r>
+        <w:t xml:space="preserve"> trails </w:t>
+      </w:r>
+      <w:r>
+        <w:t xml:space="preserve">here </w:t>
+      </w:r>
+      <w:r>
+        <w:t>are going down. We can observe that the only force acting on the wheel is the gravity.</w:t>
+      </w:r>
+    </w:p>
+    <w:p>
+      <w:r>
+        <w:t>(hide highlight)</w:t>
       </w:r>
     </w:p>
     <w:p>
       <w:r>
         <w:lastRenderedPageBreak/>
-        <w:t>(hide highlight)</w:t>
-      </w:r>
-    </w:p>
-    <w:p>
-      <w:r>
         <w:t xml:space="preserve">(enable graph button, </w:t>
       </w:r>
       <w:r>
@@ -285,6 +330,21 @@
     </w:p>
     <w:p>
       <w:r>
+        <w:t>The graph maps out the trails across time along the x and y axis. Be sure to check the velocity and acceleration by scrolling down.</w:t>
+      </w:r>
+    </w:p>
+    <w:p>
+      <w:r>
+        <w:t>Observe how the position line curves as velocity increases, indicating that there is acceleration.</w:t>
+      </w:r>
+    </w:p>
+    <w:p>
+      <w:r>
+        <w:t>If the position line is straight, then velocity is constant, and therefore no acceleration.</w:t>
+      </w:r>
+    </w:p>
+    <w:p>
+      <w:r>
         <w:t>(wait for graph to close)</w:t>
       </w:r>
     </w:p>
@@ -314,8 +374,11 @@
         <w:t>!</w:t>
       </w:r>
     </w:p>
-    <w:p/>
-    <w:p/>
+    <w:p>
+      <w:r>
+        <w:t>Press this button once you are finish.</w:t>
+      </w:r>
+    </w:p>
     <w:sectPr>
       <w:pgSz w:w="12240" w:h="15840"/>
       <w:pgMar w:top="1440" w:right="1440" w:bottom="1440" w:left="1440" w:header="720" w:footer="720" w:gutter="0"/>

</xml_diff>

<commit_message>
more art stuff for act 2-2, transitions, animations
</commit_message>
<xml_diff>
--- a/Art Refs/dialog drafts 2.docx
+++ b/Art Refs/dialog drafts 2.docx
@@ -233,152 +233,173 @@
         <w:t xml:space="preserve"> the wheel.</w:t>
       </w:r>
       <w:r>
-        <w:t xml:space="preserve"> You can see that t</w:t>
-      </w:r>
-      <w:r>
-        <w:t xml:space="preserve">he distance between </w:t>
-      </w:r>
-      <w:r>
-        <w:t>them</w:t>
-      </w:r>
-      <w:r>
-        <w:t xml:space="preserve"> are increasing.</w:t>
+        <w:t xml:space="preserve"> You can see that the distance between them are increasing.</w:t>
       </w:r>
     </w:p>
     <w:p>
       <w:r>
         <w:t>(hide highlight)</w:t>
+      </w:r>
+    </w:p>
+    <w:p>
+      <w:r>
+        <w:t>(display highlight on the trail after push, and before the cliff)</w:t>
+      </w:r>
+    </w:p>
+    <w:p>
+      <w:r>
+        <w:t>At this point,</w:t>
+      </w:r>
+      <w:r>
+        <w:t xml:space="preserve"> the distance between each trail is </w:t>
+      </w:r>
+      <w:r>
+        <w:t>equal</w:t>
+      </w:r>
+      <w:r>
+        <w:t xml:space="preserve">. This </w:t>
+      </w:r>
+      <w:r>
+        <w:t>means</w:t>
+      </w:r>
+      <w:r>
+        <w:t xml:space="preserve"> that the net force </w:t>
+      </w:r>
+      <w:r>
+        <w:t>acting on</w:t>
+      </w:r>
+      <w:r>
+        <w:t xml:space="preserve"> the wheel equals zero.</w:t>
+      </w:r>
+    </w:p>
+    <w:p>
+      <w:r>
+        <w:t>(hide highlight)</w:t>
+      </w:r>
+    </w:p>
+    <w:p>
+      <w:r>
+        <w:t>(display highlight around the fall area)</w:t>
+      </w:r>
+    </w:p>
+    <w:p>
+      <w:r>
+        <w:t>The</w:t>
+      </w:r>
+      <w:r>
+        <w:t xml:space="preserve"> trails </w:t>
+      </w:r>
+      <w:r>
+        <w:t xml:space="preserve">here </w:t>
+      </w:r>
+      <w:r>
+        <w:t>are going down. We can observe that the only force acting on the wheel is the gravity.</w:t>
+      </w:r>
+    </w:p>
+    <w:p>
+      <w:r>
+        <w:t>(hide highlight)</w:t>
+      </w:r>
+    </w:p>
+    <w:p>
+      <w:r>
+        <w:lastRenderedPageBreak/>
+        <w:t xml:space="preserve">(enable graph button, </w:t>
+      </w:r>
+      <w:r>
+        <w:t>show</w:t>
+      </w:r>
+      <w:r>
+        <w:t xml:space="preserve"> pop-up on it:)</w:t>
+      </w:r>
+      <w:r>
+        <w:br/>
+        <w:t>Press this button to show the graph of the position, velocity, and acceleration of the wheel.</w:t>
+      </w:r>
+    </w:p>
+    <w:p>
+      <w:r>
+        <w:t>The graph maps out the trails across time along the x and y axis. Be sure to check the velocity and acceleration by scrolling down.</w:t>
+      </w:r>
+    </w:p>
+    <w:p>
+      <w:r>
+        <w:t>Observe how the position line curves as velocity increases, indicating that there is acceleration.</w:t>
+      </w:r>
+    </w:p>
+    <w:p>
+      <w:r>
+        <w:t>If the position line is straight, then velocity is constant, and therefore no acceleration.</w:t>
+      </w:r>
+    </w:p>
+    <w:p>
+      <w:r>
+        <w:t>(wait for graph to close)</w:t>
+      </w:r>
+    </w:p>
+    <w:p>
+      <w:r>
+        <w:t>(enable interfaces)</w:t>
+      </w:r>
+    </w:p>
+    <w:p>
+      <w:r>
+        <w:t>(show knight again)</w:t>
+      </w:r>
+    </w:p>
+    <w:p>
+      <w:r>
+        <w:t>(show goblins)</w:t>
+      </w:r>
+    </w:p>
+    <w:p>
+      <w:r>
+        <w:t xml:space="preserve">The nefarious goblins have appeared out of thin air! They are surely up to no good. Get rid of them </w:t>
+      </w:r>
+      <w:r>
+        <w:t>by using the wheel</w:t>
+      </w:r>
+      <w:r>
+        <w:t>!</w:t>
+      </w:r>
+    </w:p>
+    <w:p>
+      <w:r>
+        <w:t>Press this button once you are finish.</w:t>
+      </w:r>
+    </w:p>
+    <w:p/>
+    <w:p>
+      <w:r>
+        <w:t>Act 2-2</w:t>
+      </w:r>
+    </w:p>
+    <w:p>
+      <w:r>
+        <w:t>More goblins are encroaching the kingdom!</w:t>
+      </w:r>
+    </w:p>
+    <w:p>
+      <w:r>
+        <w:t>We have brought forth the mighty cannon to vanquish these vermin</w:t>
+      </w:r>
+    </w:p>
+    <w:p>
+      <w:r>
+        <w:t xml:space="preserve">(show drag instruction: Drag </w:t>
+      </w:r>
+      <w:r>
+        <w:t>angle)</w:t>
+      </w:r>
+    </w:p>
+    <w:p>
+      <w:r>
+        <w:t>Remember to check the graph to analyze the trajectory of the cannonball.</w:t>
       </w:r>
       <w:bookmarkStart w:id="0" w:name="_GoBack"/>
       <w:bookmarkEnd w:id="0"/>
     </w:p>
-    <w:p>
-      <w:r>
-        <w:t>(display highlight on the trail after push, and before the cliff)</w:t>
-      </w:r>
-    </w:p>
-    <w:p>
-      <w:r>
-        <w:t>At this point,</w:t>
-      </w:r>
-      <w:r>
-        <w:t xml:space="preserve"> the distance between each trail is </w:t>
-      </w:r>
-      <w:r>
-        <w:t>equal</w:t>
-      </w:r>
-      <w:r>
-        <w:t xml:space="preserve">. This </w:t>
-      </w:r>
-      <w:r>
-        <w:t>means</w:t>
-      </w:r>
-      <w:r>
-        <w:t xml:space="preserve"> that the net force </w:t>
-      </w:r>
-      <w:r>
-        <w:t>acting on</w:t>
-      </w:r>
-      <w:r>
-        <w:t xml:space="preserve"> the wheel equals zero.</w:t>
-      </w:r>
-    </w:p>
-    <w:p>
-      <w:r>
-        <w:t>(hide highlight)</w:t>
-      </w:r>
-    </w:p>
-    <w:p>
-      <w:r>
-        <w:t>(display highlight around the fall area)</w:t>
-      </w:r>
-    </w:p>
-    <w:p>
-      <w:r>
-        <w:t>The</w:t>
-      </w:r>
-      <w:r>
-        <w:t xml:space="preserve"> trails </w:t>
-      </w:r>
-      <w:r>
-        <w:t xml:space="preserve">here </w:t>
-      </w:r>
-      <w:r>
-        <w:t>are going down. We can observe that the only force acting on the wheel is the gravity.</w:t>
-      </w:r>
-    </w:p>
-    <w:p>
-      <w:r>
-        <w:t>(hide highlight)</w:t>
-      </w:r>
-    </w:p>
-    <w:p>
-      <w:r>
-        <w:lastRenderedPageBreak/>
-        <w:t xml:space="preserve">(enable graph button, </w:t>
-      </w:r>
-      <w:r>
-        <w:t>show</w:t>
-      </w:r>
-      <w:r>
-        <w:t xml:space="preserve"> pop-up on it:)</w:t>
-      </w:r>
-      <w:r>
-        <w:br/>
-        <w:t>Press this button to show the graph of the position, velocity, and acceleration of the wheel.</w:t>
-      </w:r>
-    </w:p>
-    <w:p>
-      <w:r>
-        <w:t>The graph maps out the trails across time along the x and y axis. Be sure to check the velocity and acceleration by scrolling down.</w:t>
-      </w:r>
-    </w:p>
-    <w:p>
-      <w:r>
-        <w:t>Observe how the position line curves as velocity increases, indicating that there is acceleration.</w:t>
-      </w:r>
-    </w:p>
-    <w:p>
-      <w:r>
-        <w:t>If the position line is straight, then velocity is constant, and therefore no acceleration.</w:t>
-      </w:r>
-    </w:p>
-    <w:p>
-      <w:r>
-        <w:t>(wait for graph to close)</w:t>
-      </w:r>
-    </w:p>
-    <w:p>
-      <w:r>
-        <w:t>(enable interfaces)</w:t>
-      </w:r>
-    </w:p>
-    <w:p>
-      <w:r>
-        <w:t>(show knight again)</w:t>
-      </w:r>
-    </w:p>
-    <w:p>
-      <w:r>
-        <w:t>(show goblins)</w:t>
-      </w:r>
-    </w:p>
-    <w:p>
-      <w:r>
-        <w:t xml:space="preserve">The nefarious goblins have appeared out of thin air! They are surely up to no good. Get rid of them </w:t>
-      </w:r>
-      <w:r>
-        <w:t>by using the wheel</w:t>
-      </w:r>
-      <w:r>
-        <w:t>!</w:t>
-      </w:r>
-    </w:p>
-    <w:p>
-      <w:r>
-        <w:t>Press this button once you are finish.</w:t>
-      </w:r>
-    </w:p>
+    <w:p/>
     <w:sectPr>
       <w:pgSz w:w="12240" w:h="15840"/>
       <w:pgMar w:top="1440" w:right="1440" w:bottom="1440" w:left="1440" w:header="720" w:footer="720" w:gutter="0"/>

</xml_diff>

<commit_message>
act 2-2 dialog stuff
</commit_message>
<xml_diff>
--- a/Art Refs/dialog drafts 2.docx
+++ b/Art Refs/dialog drafts 2.docx
@@ -354,50 +354,116 @@
     </w:p>
     <w:p>
       <w:r>
-        <w:t xml:space="preserve">The nefarious goblins have appeared out of thin air! They are surely up to no good. Get rid of them </w:t>
-      </w:r>
-      <w:r>
-        <w:t>by using the wheel</w:t>
+        <w:t xml:space="preserve">The nefarious goblins have appeared out of thin air! They are surely up to no good. </w:t>
+      </w:r>
+      <w:r>
+        <w:t xml:space="preserve">Push them off the cliff </w:t>
+      </w:r>
+      <w:r>
+        <w:t>using</w:t>
+      </w:r>
+      <w:r>
+        <w:t xml:space="preserve"> the wheel.</w:t>
+      </w:r>
+    </w:p>
+    <w:p>
+      <w:r>
+        <w:t>Press this button once you are finish.</w:t>
+      </w:r>
+    </w:p>
+    <w:p/>
+    <w:p>
+      <w:r>
+        <w:t>Act 2-2</w:t>
+      </w:r>
+    </w:p>
+    <w:p>
+      <w:r>
+        <w:t xml:space="preserve">Hark! </w:t>
+      </w:r>
+      <w:r>
+        <w:t xml:space="preserve">More goblins </w:t>
+      </w:r>
+      <w:r>
+        <w:t>have appeared</w:t>
       </w:r>
       <w:r>
         <w:t>!</w:t>
       </w:r>
-    </w:p>
-    <w:p>
-      <w:r>
-        <w:t>Press this button once you are finish.</w:t>
-      </w:r>
-    </w:p>
-    <w:p/>
-    <w:p>
-      <w:r>
-        <w:t>Act 2-2</w:t>
-      </w:r>
-    </w:p>
-    <w:p>
-      <w:r>
-        <w:t>More goblins are encroaching the kingdom!</w:t>
-      </w:r>
-    </w:p>
-    <w:p>
-      <w:r>
-        <w:t>We have brought forth the mighty cannon to vanquish these vermin</w:t>
-      </w:r>
-    </w:p>
-    <w:p>
-      <w:r>
-        <w:t xml:space="preserve">(show drag instruction: Drag </w:t>
-      </w:r>
-      <w:r>
-        <w:t>angle)</w:t>
-      </w:r>
-    </w:p>
-    <w:p>
-      <w:r>
-        <w:t>Remember to check the graph to analyze the trajectory of the cannonball.</w:t>
+      <w:r>
+        <w:t xml:space="preserve"> </w:t>
+      </w:r>
+      <w:r>
+        <w:t>This time, they have positioned themselves at different heights.</w:t>
       </w:r>
       <w:bookmarkStart w:id="0" w:name="_GoBack"/>
       <w:bookmarkEnd w:id="0"/>
+    </w:p>
+    <w:p>
+      <w:r>
+        <w:t>But fear not, we have the very tool to get the job done.</w:t>
+      </w:r>
+    </w:p>
+    <w:p>
+      <w:r>
+        <w:t xml:space="preserve">Let us bring forth </w:t>
+      </w:r>
+      <w:r>
+        <w:t xml:space="preserve">the mighty cannon to </w:t>
+      </w:r>
+      <w:r>
+        <w:t>vanquish</w:t>
+      </w:r>
+      <w:r>
+        <w:t xml:space="preserve"> </w:t>
+      </w:r>
+      <w:r>
+        <w:t xml:space="preserve">these </w:t>
+      </w:r>
+      <w:r>
+        <w:t>vermin!</w:t>
+      </w:r>
+    </w:p>
+    <w:p>
+      <w:r>
+        <w:t>(bring forth the mighty cannon)</w:t>
+      </w:r>
+    </w:p>
+    <w:p>
+      <w:r>
+        <w:t xml:space="preserve">In this scenario, </w:t>
+      </w:r>
+      <w:r>
+        <w:t>we are applying force to a cannonball with explosion.</w:t>
+      </w:r>
+    </w:p>
+    <w:p>
+      <w:r>
+        <w:t xml:space="preserve">This short burst of force will allow the cannonball to accelerate </w:t>
+      </w:r>
+      <w:r>
+        <w:t>within</w:t>
+      </w:r>
+      <w:r>
+        <w:t xml:space="preserve"> a fraction of a second to reach high velocity</w:t>
+      </w:r>
+      <w:r>
+        <w:t>.</w:t>
+      </w:r>
+    </w:p>
+    <w:p/>
+    <w:p>
+      <w:r>
+        <w:t xml:space="preserve">(show drag instruction: Drag </w:t>
+      </w:r>
+      <w:r>
+        <w:t>angle)</w:t>
+      </w:r>
+    </w:p>
+    <w:p>
+      <w:r>
+        <w:t>Remember to check the graph to analyze the trajectory of the cannonball.</w:t>
+      </w:r>
     </w:p>
     <w:p/>
     <w:sectPr>

</xml_diff>